<commit_message>
Ultimo commit quello vero
</commit_message>
<xml_diff>
--- a/PROGETTO PHP.docx
+++ b/PROGETTO PHP.docx
@@ -43,7 +43,6 @@
           <w:numId w:val="2"/>
         </w:numPr>
       </w:pPr>
-      <w:proofErr w:type="spellStart"/>
       <w:r>
         <w:t>D</w:t>
       </w:r>
@@ -56,7 +55,6 @@
       <w:r>
         <w:t>ase</w:t>
       </w:r>
-      <w:proofErr w:type="spellEnd"/>
       <w:r>
         <w:t>:</w:t>
       </w:r>
@@ -81,8 +79,8 @@
         </w:rPr>
         <w:drawing>
           <wp:inline distT="0" distB="0" distL="0" distR="0" wp14:anchorId="58CD454E" wp14:editId="487E507C">
-            <wp:extent cx="3648075" cy="2352675"/>
-            <wp:effectExtent l="0" t="0" r="9525" b="9525"/>
+            <wp:extent cx="2984623" cy="2352675"/>
+            <wp:effectExtent l="0" t="0" r="6350" b="0"/>
             <wp:docPr id="1" name="Immagine 1"/>
             <wp:cNvGraphicFramePr>
               <a:graphicFrameLocks xmlns:a="http://schemas.openxmlformats.org/drawingml/2006/main" noChangeAspect="1"/>
@@ -95,7 +93,13 @@
                     <pic:cNvPicPr/>
                   </pic:nvPicPr>
                   <pic:blipFill>
-                    <a:blip r:embed="rId5"/>
+                    <a:blip r:embed="rId5">
+                      <a:extLst>
+                        <a:ext uri="{28A0092B-C50C-407E-A947-70E740481C1C}">
+                          <a14:useLocalDpi xmlns:a14="http://schemas.microsoft.com/office/drawing/2010/main" val="0"/>
+                        </a:ext>
+                      </a:extLst>
+                    </a:blip>
                     <a:stretch>
                       <a:fillRect/>
                     </a:stretch>
@@ -103,7 +107,7 @@
                   <pic:spPr>
                     <a:xfrm>
                       <a:off x="0" y="0"/>
-                      <a:ext cx="3648075" cy="2352675"/>
+                      <a:ext cx="2984623" cy="2352675"/>
                     </a:xfrm>
                     <a:prstGeom prst="rect">
                       <a:avLst/>
@@ -135,21 +139,7 @@
         <w:rPr>
           <w:szCs w:val="28"/>
         </w:rPr>
-        <w:t>Contiene i vari account degli editor che sono formati dal loro username e la loro password “</w:t>
-      </w:r>
-      <w:proofErr w:type="spellStart"/>
-      <w:r>
-        <w:rPr>
-          <w:szCs w:val="28"/>
-        </w:rPr>
-        <w:t>hashata</w:t>
-      </w:r>
-      <w:proofErr w:type="spellEnd"/>
-      <w:r>
-        <w:rPr>
-          <w:szCs w:val="28"/>
-        </w:rPr>
-        <w:t>” (sha256).</w:t>
+        <w:t>Contiene i vari account degli editor che sono formati dal loro username e la loro password “hashata” (sha256).</w:t>
       </w:r>
     </w:p>
     <w:p>
@@ -199,7 +189,13 @@
         <w:rPr>
           <w:szCs w:val="28"/>
         </w:rPr>
-        <w:t xml:space="preserve"> La lingua in cui è scritta, l’id della voce, il titolo della pagina, la director</w:t>
+        <w:t xml:space="preserve"> La lingua in cui è scritta</w:t>
+      </w:r>
+      <w:r>
+        <w:rPr>
+          <w:szCs w:val="28"/>
+        </w:rPr>
+        <w:t xml:space="preserve"> (collegata alla tabella lingua</w:t>
       </w:r>
       <w:bookmarkStart w:id="0" w:name="_GoBack"/>
       <w:bookmarkEnd w:id="0"/>
@@ -207,27 +203,61 @@
         <w:rPr>
           <w:szCs w:val="28"/>
         </w:rPr>
-        <w:t>y del contenuto della pagina</w:t>
-      </w:r>
-      <w:r>
-        <w:rPr>
-          <w:szCs w:val="28"/>
-        </w:rPr>
-        <w:t xml:space="preserve"> (scritto in modo che funzioni con l’URL </w:t>
-      </w:r>
-      <w:proofErr w:type="spellStart"/>
-      <w:r>
-        <w:rPr>
-          <w:szCs w:val="28"/>
-        </w:rPr>
-        <w:t>rewriting</w:t>
-      </w:r>
-      <w:proofErr w:type="spellEnd"/>
-      <w:r>
-        <w:rPr>
-          <w:szCs w:val="28"/>
-        </w:rPr>
         <w:t>)</w:t>
+      </w:r>
+      <w:r>
+        <w:rPr>
+          <w:szCs w:val="28"/>
+        </w:rPr>
+        <w:t>, l’id della voce, il titolo della pagina, l</w:t>
+      </w:r>
+      <w:r>
+        <w:rPr>
+          <w:szCs w:val="28"/>
+        </w:rPr>
+        <w:t xml:space="preserve">’url </w:t>
+      </w:r>
+      <w:r>
+        <w:rPr>
+          <w:szCs w:val="28"/>
+        </w:rPr>
+        <w:t>del</w:t>
+      </w:r>
+      <w:r>
+        <w:rPr>
+          <w:szCs w:val="28"/>
+        </w:rPr>
+        <w:t>la</w:t>
+      </w:r>
+      <w:r>
+        <w:rPr>
+          <w:szCs w:val="28"/>
+        </w:rPr>
+        <w:t xml:space="preserve"> </w:t>
+      </w:r>
+      <w:r>
+        <w:rPr>
+          <w:szCs w:val="28"/>
+        </w:rPr>
+        <w:t>pagina</w:t>
+      </w:r>
+      <w:r>
+        <w:rPr>
+          <w:szCs w:val="28"/>
+        </w:rPr>
+        <w:t xml:space="preserve"> della pagina</w:t>
+      </w:r>
+      <w:r>
+        <w:rPr>
+          <w:szCs w:val="28"/>
+        </w:rPr>
+        <w:t xml:space="preserve"> (scritto in modo che funzioni con l’URL rewriting)</w:t>
+      </w:r>
+      <w:r>
+        <w:rPr>
+          <w:szCs w:val="28"/>
+        </w:rPr>
+        <w:t>, la dir del file con i contenuti</w:t>
       </w:r>
       <w:r>
         <w:rPr>
@@ -259,15 +289,7 @@
         <w:pStyle w:val="Titolo2"/>
       </w:pPr>
       <w:r>
-        <w:t xml:space="preserve">Pagina </w:t>
-      </w:r>
-      <w:proofErr w:type="spellStart"/>
-      <w:r>
-        <w:t>index.php</w:t>
-      </w:r>
-      <w:proofErr w:type="spellEnd"/>
-      <w:r>
-        <w:t>:</w:t>
+        <w:t>Pagina index.php:</w:t>
       </w:r>
     </w:p>
     <w:p>
@@ -280,32 +302,18 @@
         <w:pStyle w:val="Titolo2"/>
       </w:pPr>
       <w:r>
-        <w:t>File .</w:t>
-      </w:r>
-      <w:proofErr w:type="spellStart"/>
-      <w:r>
-        <w:t>htaccess</w:t>
-      </w:r>
-      <w:proofErr w:type="spellEnd"/>
-      <w:r>
-        <w:t>:</w:t>
-      </w:r>
-    </w:p>
-    <w:p>
-      <w:r>
-        <w:t xml:space="preserve">File che gestisce l’URL </w:t>
-      </w:r>
-      <w:proofErr w:type="spellStart"/>
-      <w:r>
-        <w:t>rewriting</w:t>
-      </w:r>
-      <w:proofErr w:type="spellEnd"/>
+        <w:t>File .htaccess:</w:t>
+      </w:r>
+    </w:p>
+    <w:p>
+      <w:r>
+        <w:t>File che gestisce l’URL rewriting</w:t>
+      </w:r>
     </w:p>
     <w:p>
       <w:pPr>
         <w:pStyle w:val="Titolo2"/>
         <w:rPr>
-          <w:sz w:val="22"/>
           <w:szCs w:val="22"/>
         </w:rPr>
       </w:pPr>
@@ -338,34 +346,11 @@
           <w:szCs w:val="28"/>
         </w:rPr>
       </w:pPr>
-      <w:proofErr w:type="spellStart"/>
-      <w:r>
-        <w:rPr>
-          <w:szCs w:val="28"/>
-        </w:rPr>
-        <w:lastRenderedPageBreak/>
-        <w:t>Login.php</w:t>
-      </w:r>
-      <w:proofErr w:type="spellEnd"/>
-      <w:r>
-        <w:rPr>
-          <w:szCs w:val="28"/>
-        </w:rPr>
-        <w:t xml:space="preserve">: contiene il </w:t>
-      </w:r>
-      <w:proofErr w:type="spellStart"/>
-      <w:r>
-        <w:rPr>
-          <w:szCs w:val="28"/>
-        </w:rPr>
-        <w:t>form</w:t>
-      </w:r>
-      <w:proofErr w:type="spellEnd"/>
-      <w:r>
-        <w:rPr>
-          <w:szCs w:val="28"/>
-        </w:rPr>
-        <w:t xml:space="preserve"> per inserire i dati per il login;</w:t>
+      <w:r>
+        <w:rPr>
+          <w:szCs w:val="28"/>
+        </w:rPr>
+        <w:t>Login.php: contiene il form per inserire i dati per il login;</w:t>
       </w:r>
     </w:p>
     <w:p>
@@ -379,33 +364,11 @@
           <w:szCs w:val="28"/>
         </w:rPr>
       </w:pPr>
-      <w:proofErr w:type="spellStart"/>
-      <w:r>
-        <w:rPr>
-          <w:szCs w:val="28"/>
-        </w:rPr>
-        <w:t>CreaPageIT.php</w:t>
-      </w:r>
-      <w:proofErr w:type="spellEnd"/>
-      <w:r>
-        <w:rPr>
-          <w:szCs w:val="28"/>
-        </w:rPr>
-        <w:t xml:space="preserve">: contiene il </w:t>
-      </w:r>
-      <w:proofErr w:type="spellStart"/>
-      <w:r>
-        <w:rPr>
-          <w:szCs w:val="28"/>
-        </w:rPr>
-        <w:t>form</w:t>
-      </w:r>
-      <w:proofErr w:type="spellEnd"/>
-      <w:r>
-        <w:rPr>
-          <w:szCs w:val="28"/>
-        </w:rPr>
-        <w:t xml:space="preserve"> per inserire i dati della nuova pagina che si vuole creare;</w:t>
+      <w:r>
+        <w:rPr>
+          <w:szCs w:val="28"/>
+        </w:rPr>
+        <w:t>CreaPageIT.php: contiene il form per inserire i dati della nuova pagina che si vuole creare;</w:t>
       </w:r>
     </w:p>
     <w:p>
@@ -419,33 +382,11 @@
           <w:szCs w:val="28"/>
         </w:rPr>
       </w:pPr>
-      <w:proofErr w:type="spellStart"/>
-      <w:r>
-        <w:rPr>
-          <w:szCs w:val="28"/>
-        </w:rPr>
-        <w:t>SelectPage.php</w:t>
-      </w:r>
-      <w:proofErr w:type="spellEnd"/>
-      <w:r>
-        <w:rPr>
-          <w:szCs w:val="28"/>
-        </w:rPr>
-        <w:t xml:space="preserve">: contiene il </w:t>
-      </w:r>
-      <w:proofErr w:type="spellStart"/>
-      <w:r>
-        <w:rPr>
-          <w:szCs w:val="28"/>
-        </w:rPr>
-        <w:t>form</w:t>
-      </w:r>
-      <w:proofErr w:type="spellEnd"/>
-      <w:r>
-        <w:rPr>
-          <w:szCs w:val="28"/>
-        </w:rPr>
-        <w:t xml:space="preserve"> per scegliere la pagina da modificare;</w:t>
+      <w:r>
+        <w:rPr>
+          <w:szCs w:val="28"/>
+        </w:rPr>
+        <w:t>SelectPage.php: contiene il form per scegliere la pagina da modificare;</w:t>
       </w:r>
     </w:p>
     <w:p>
@@ -459,33 +400,11 @@
           <w:szCs w:val="28"/>
         </w:rPr>
       </w:pPr>
-      <w:proofErr w:type="spellStart"/>
-      <w:r>
-        <w:rPr>
-          <w:szCs w:val="28"/>
-        </w:rPr>
-        <w:t>ModPage.php</w:t>
-      </w:r>
-      <w:proofErr w:type="spellEnd"/>
-      <w:r>
-        <w:rPr>
-          <w:szCs w:val="28"/>
-        </w:rPr>
-        <w:t xml:space="preserve">: contiene il </w:t>
-      </w:r>
-      <w:proofErr w:type="spellStart"/>
-      <w:r>
-        <w:rPr>
-          <w:szCs w:val="28"/>
-        </w:rPr>
-        <w:t>form</w:t>
-      </w:r>
-      <w:proofErr w:type="spellEnd"/>
-      <w:r>
-        <w:rPr>
-          <w:szCs w:val="28"/>
-        </w:rPr>
-        <w:t xml:space="preserve"> per modificare i contenuti della pagina precedentemente selezionata:</w:t>
+      <w:r>
+        <w:rPr>
+          <w:szCs w:val="28"/>
+        </w:rPr>
+        <w:t>ModPage.php: contiene il form per modificare i contenuti della pagina precedentemente selezionata:</w:t>
       </w:r>
     </w:p>
     <w:p>
@@ -499,33 +418,11 @@
           <w:szCs w:val="28"/>
         </w:rPr>
       </w:pPr>
-      <w:proofErr w:type="spellStart"/>
-      <w:r>
-        <w:rPr>
-          <w:szCs w:val="28"/>
-        </w:rPr>
-        <w:t>CreaAdmin.php</w:t>
-      </w:r>
-      <w:proofErr w:type="spellEnd"/>
-      <w:r>
-        <w:rPr>
-          <w:szCs w:val="28"/>
-        </w:rPr>
-        <w:t xml:space="preserve">: contiene il </w:t>
-      </w:r>
-      <w:proofErr w:type="spellStart"/>
-      <w:r>
-        <w:rPr>
-          <w:szCs w:val="28"/>
-        </w:rPr>
-        <w:t>form</w:t>
-      </w:r>
-      <w:proofErr w:type="spellEnd"/>
-      <w:r>
-        <w:rPr>
-          <w:szCs w:val="28"/>
-        </w:rPr>
-        <w:t xml:space="preserve"> per inserire i dati per la creazione di un nuovo account da editor;</w:t>
+      <w:r>
+        <w:rPr>
+          <w:szCs w:val="28"/>
+        </w:rPr>
+        <w:t>CreaAdmin.php: contiene il form per inserire i dati per la creazione di un nuovo account da editor;</w:t>
       </w:r>
     </w:p>
     <w:p>
@@ -539,19 +436,12 @@
           <w:szCs w:val="28"/>
         </w:rPr>
       </w:pPr>
-      <w:proofErr w:type="spellStart"/>
-      <w:r>
-        <w:rPr>
-          <w:szCs w:val="28"/>
-        </w:rPr>
-        <w:t>Logout.php</w:t>
-      </w:r>
-      <w:proofErr w:type="spellEnd"/>
-      <w:r>
-        <w:rPr>
-          <w:szCs w:val="28"/>
-        </w:rPr>
-        <w:t>: termina la sessione corrente.</w:t>
+      <w:r>
+        <w:rPr>
+          <w:szCs w:val="28"/>
+        </w:rPr>
+        <w:lastRenderedPageBreak/>
+        <w:t>Logout.php: termina la sessione corrente.</w:t>
       </w:r>
     </w:p>
     <w:p>
@@ -600,18 +490,8 @@
           <w:numId w:val="8"/>
         </w:numPr>
       </w:pPr>
-      <w:proofErr w:type="spellStart"/>
-      <w:proofErr w:type="gramStart"/>
-      <w:r>
-        <w:t>search</w:t>
-      </w:r>
-      <w:proofErr w:type="spellEnd"/>
-      <w:r>
-        <w:t>(</w:t>
-      </w:r>
-      <w:proofErr w:type="gramEnd"/>
-      <w:r>
-        <w:t>): fa funzionare la barra di ricerca;</w:t>
+      <w:r>
+        <w:t>search(): fa funzionare la barra di ricerca;</w:t>
       </w:r>
     </w:p>
     <w:p>
@@ -622,18 +502,8 @@
           <w:numId w:val="8"/>
         </w:numPr>
       </w:pPr>
-      <w:proofErr w:type="spellStart"/>
-      <w:proofErr w:type="gramStart"/>
-      <w:r>
-        <w:t>ControlloLingua</w:t>
-      </w:r>
-      <w:proofErr w:type="spellEnd"/>
-      <w:r>
-        <w:t>(</w:t>
-      </w:r>
-      <w:proofErr w:type="gramEnd"/>
-      <w:r>
-        <w:t>): serve come controllo nella generazione delle pagine per evitare la creazione di una voce più di una volta nella stessa lingua.</w:t>
+      <w:r>
+        <w:t>ControlloLingua(): serve come controllo nella generazione delle pagine per evitare la creazione di una voce più di una volta nella stessa lingua.</w:t>
       </w:r>
     </w:p>
     <w:p>
@@ -670,13 +540,8 @@
           <w:numId w:val="7"/>
         </w:numPr>
       </w:pPr>
-      <w:proofErr w:type="spellStart"/>
-      <w:r>
-        <w:t>MySQL.php</w:t>
-      </w:r>
-      <w:proofErr w:type="spellEnd"/>
-      <w:r>
-        <w:t>: contiene tutte le funzioni che interagiscono con il DB</w:t>
+      <w:r>
+        <w:t>MySQL.php: contiene tutte le funzioni che interagiscono con il DB</w:t>
       </w:r>
       <w:r>
         <w:t>, in caso di errori rimanda a schermo l’errore seguito da un link per rimandare alla pagina precedente</w:t>
@@ -693,13 +558,8 @@
           <w:numId w:val="7"/>
         </w:numPr>
       </w:pPr>
-      <w:proofErr w:type="spellStart"/>
-      <w:r>
-        <w:t>ControllaLogin.php</w:t>
-      </w:r>
-      <w:proofErr w:type="spellEnd"/>
-      <w:r>
-        <w:t>:</w:t>
+      <w:r>
+        <w:t>ControllaLogin.php:</w:t>
       </w:r>
       <w:r>
         <w:t xml:space="preserve"> </w:t>
@@ -757,14 +617,12 @@
           <w:numId w:val="7"/>
         </w:numPr>
       </w:pPr>
-      <w:proofErr w:type="spellStart"/>
       <w:r>
         <w:t>GenAdmin</w:t>
       </w:r>
       <w:r>
         <w:t>.php</w:t>
       </w:r>
-      <w:proofErr w:type="spellEnd"/>
       <w:r>
         <w:t>:</w:t>
       </w:r>
@@ -801,21 +659,8 @@
           <w:numId w:val="7"/>
         </w:numPr>
       </w:pPr>
-      <w:proofErr w:type="spellStart"/>
-      <w:r>
-        <w:t>GenPage.php</w:t>
-      </w:r>
-      <w:proofErr w:type="spellEnd"/>
-      <w:r>
-        <w:t xml:space="preserve">: inserisce la voce nel </w:t>
-      </w:r>
-      <w:proofErr w:type="spellStart"/>
-      <w:r>
-        <w:t>db</w:t>
-      </w:r>
-      <w:proofErr w:type="spellEnd"/>
-      <w:r>
-        <w:t xml:space="preserve"> e genera il file che contiene i contenuti della pagina;</w:t>
+      <w:r>
+        <w:t>GenPage.php: inserisce la voce nel db e genera il file che contiene i contenuti della pagina;</w:t>
       </w:r>
     </w:p>
     <w:p>
@@ -826,13 +671,8 @@
           <w:numId w:val="7"/>
         </w:numPr>
       </w:pPr>
-      <w:proofErr w:type="spellStart"/>
-      <w:r>
-        <w:t>ModValuePage.php</w:t>
-      </w:r>
-      <w:proofErr w:type="spellEnd"/>
-      <w:r>
-        <w:t>: modifica il file con i contenuti della pagina;</w:t>
+      <w:r>
+        <w:t>ModValuePage.php: modifica il file con i contenuti della pagina;</w:t>
       </w:r>
     </w:p>
     <w:p>
@@ -843,13 +683,8 @@
           <w:numId w:val="7"/>
         </w:numPr>
       </w:pPr>
-      <w:proofErr w:type="spellStart"/>
-      <w:r>
-        <w:t>Template.php</w:t>
-      </w:r>
-      <w:proofErr w:type="spellEnd"/>
-      <w:r>
-        <w:t>: è il template delle pagine delle voci della wiki;</w:t>
+      <w:r>
+        <w:t>Template.php: è il template delle pagine delle voci della wiki;</w:t>
       </w:r>
     </w:p>
     <w:p>
@@ -860,13 +695,8 @@
           <w:numId w:val="7"/>
         </w:numPr>
       </w:pPr>
-      <w:proofErr w:type="spellStart"/>
-      <w:r>
-        <w:t>TemplatePage.php</w:t>
-      </w:r>
-      <w:proofErr w:type="spellEnd"/>
-      <w:r>
-        <w:t>: è il file su cui si basano i file con i contenuti delle pagine.</w:t>
+      <w:r>
+        <w:t>TemplatePage.php: è il file su cui si basano i file con i contenuti delle pagine.</w:t>
       </w:r>
     </w:p>
     <w:sectPr>
@@ -1814,6 +1644,7 @@
     <w:lsdException w:name="HTML Sample" w:semiHidden="1" w:unhideWhenUsed="1"/>
     <w:lsdException w:name="HTML Typewriter" w:semiHidden="1" w:unhideWhenUsed="1"/>
     <w:lsdException w:name="HTML Variable" w:semiHidden="1" w:unhideWhenUsed="1"/>
+    <w:lsdException w:name="Normal Table" w:semiHidden="1" w:unhideWhenUsed="1"/>
     <w:lsdException w:name="annotation subject" w:semiHidden="1" w:unhideWhenUsed="1"/>
     <w:lsdException w:name="No List" w:semiHidden="1" w:unhideWhenUsed="1"/>
     <w:lsdException w:name="Outline List 1" w:semiHidden="1" w:unhideWhenUsed="1"/>
@@ -1860,8 +1691,10 @@
     <w:lsdException w:name="Table Subtle 2" w:semiHidden="1" w:unhideWhenUsed="1"/>
     <w:lsdException w:name="Table Web 1" w:semiHidden="1" w:unhideWhenUsed="1"/>
     <w:lsdException w:name="Table Web 2" w:semiHidden="1" w:unhideWhenUsed="1"/>
+    <w:lsdException w:name="Table Web 3" w:semiHidden="1" w:unhideWhenUsed="1"/>
     <w:lsdException w:name="Balloon Text" w:semiHidden="1" w:unhideWhenUsed="1"/>
     <w:lsdException w:name="Table Grid" w:uiPriority="39"/>
+    <w:lsdException w:name="Table Theme" w:semiHidden="1" w:unhideWhenUsed="1"/>
     <w:lsdException w:name="Placeholder Text" w:semiHidden="1"/>
     <w:lsdException w:name="No Spacing" w:uiPriority="1" w:qFormat="1"/>
     <w:lsdException w:name="Light Shading" w:uiPriority="60"/>
@@ -2086,10 +1919,7 @@
   <w:style w:type="paragraph" w:default="1" w:styleId="Normale">
     <w:name w:val="Normal"/>
     <w:qFormat/>
-    <w:rsid w:val="00B224DD"/>
-    <w:rPr>
-      <w:sz w:val="28"/>
-    </w:rPr>
+    <w:rsid w:val="00D7381F"/>
   </w:style>
   <w:style w:type="paragraph" w:styleId="Titolo1">
     <w:name w:val="heading 1"/>

</xml_diff>